<commit_message>
ANDROID STUDIO UPDATE 3.6
See Commit Title
</commit_message>
<xml_diff>
--- a/Checklist:Tasklist App/ChecklistApp_DataPoints.docx
+++ b/Checklist:Tasklist App/ChecklistApp_DataPoints.docx
@@ -438,14 +438,7 @@
           <w:sz w:val="48"/>
           <w:szCs w:val="48"/>
         </w:rPr>
-        <w:t>TaskList</w:t>
-      </w:r>
-      <w:r>
-        <w:rPr>
-          <w:sz w:val="48"/>
-          <w:szCs w:val="48"/>
-        </w:rPr>
-        <w:t xml:space="preserve"> Object class</w:t>
+        <w:t>TaskList Object class</w:t>
       </w:r>
     </w:p>
     <w:p>
@@ -495,21 +488,7 @@
           <w:sz w:val="32"/>
           <w:szCs w:val="32"/>
         </w:rPr>
-        <w:t>task</w:t>
-      </w:r>
-      <w:r>
-        <w:rPr>
-          <w:sz w:val="32"/>
-          <w:szCs w:val="32"/>
-        </w:rPr>
-        <w:t>List</w:t>
-      </w:r>
-      <w:r>
-        <w:rPr>
-          <w:sz w:val="32"/>
-          <w:szCs w:val="32"/>
-        </w:rPr>
-        <w:t>Name -&gt; String (Limit of 50 characters)</w:t>
+        <w:t>taskListName -&gt; String (Limit of 50 characters)</w:t>
       </w:r>
     </w:p>
     <w:p>
@@ -525,6 +504,52 @@
           <w:szCs w:val="32"/>
         </w:rPr>
         <w:t>taskListTasks -&gt; ArrayList of UserTasks</w:t>
+      </w:r>
+    </w:p>
+    <w:p>
+      <w:pPr>
+        <w:rPr>
+          <w:sz w:val="32"/>
+          <w:szCs w:val="32"/>
+        </w:rPr>
+      </w:pPr>
+    </w:p>
+    <w:p>
+      <w:pPr>
+        <w:rPr>
+          <w:sz w:val="32"/>
+          <w:szCs w:val="32"/>
+        </w:rPr>
+      </w:pPr>
+      <w:bookmarkStart w:id="0" w:name="_GoBack"/>
+      <w:bookmarkEnd w:id="0"/>
+      <w:r>
+        <w:rPr>
+          <w:sz w:val="32"/>
+          <w:szCs w:val="32"/>
+        </w:rPr>
+        <w:t xml:space="preserve">Need to look </w:t>
+      </w:r>
+      <w:r>
+        <w:rPr>
+          <w:sz w:val="32"/>
+          <w:szCs w:val="32"/>
+        </w:rPr>
+        <w:t>into having a</w:t>
+      </w:r>
+      <w:r>
+        <w:rPr>
+          <w:sz w:val="32"/>
+          <w:szCs w:val="32"/>
+        </w:rPr>
+        <w:t>n</w:t>
+      </w:r>
+      <w:r>
+        <w:rPr>
+          <w:sz w:val="32"/>
+          <w:szCs w:val="32"/>
+        </w:rPr>
+        <w:t xml:space="preserve"> option for resetting a task list daily or not.</w:t>
       </w:r>
     </w:p>
     <w:p>
@@ -605,8 +630,6 @@
         </w:rPr>
         <w:t>Needs a constructor for taking in the tasklist and arraylist of tasks.</w:t>
       </w:r>
-      <w:bookmarkStart w:id="0" w:name="_GoBack"/>
-      <w:bookmarkEnd w:id="0"/>
     </w:p>
     <w:p>
       <w:pPr>

</xml_diff>